<commit_message>
Minor comments / Markup
</commit_message>
<xml_diff>
--- a/Bunwolf_Rough.docx
+++ b/Bunwolf_Rough.docx
@@ -9,11 +9,19 @@
           <w:b/>
         </w:rPr>
       </w:pPr>
+      <w:proofErr w:type="spellStart"/>
       <w:r>
         <w:rPr>
           <w:b/>
         </w:rPr>
-        <w:t>Bunwolf (Working Title)</w:t>
+        <w:t>Bunwolf</w:t>
+      </w:r>
+      <w:proofErr w:type="spellEnd"/>
+      <w:r>
+        <w:rPr>
+          <w:b/>
+        </w:rPr>
+        <w:t xml:space="preserve"> (Working Title)</w:t>
       </w:r>
     </w:p>
     <w:p>
@@ -42,7 +50,14 @@
     <w:p>
       <w:r>
         <w:tab/>
-        <w:t xml:space="preserve">Isobelle smiled, her eyes half-lid, unconcerned for the chaos she was </w:t>
+      </w:r>
+      <w:proofErr w:type="spellStart"/>
+      <w:r>
+        <w:t>Isobelle</w:t>
+      </w:r>
+      <w:proofErr w:type="spellEnd"/>
+      <w:r>
+        <w:t xml:space="preserve"> smiled, her eyes half-lid, unconcerned for the chaos she was </w:t>
       </w:r>
       <w:r>
         <w:t>encouraging</w:t>
@@ -68,10 +83,29 @@
         <w:tab/>
       </w:r>
       <w:r>
-        <w:t xml:space="preserve">Vera turned and flashed a grin up at Isobelle. </w:t>
-      </w:r>
-      <w:r>
-        <w:t>Her toy bow tau</w:t>
+        <w:t xml:space="preserve">Vera </w:t>
+      </w:r>
+      <w:r>
+        <w:t xml:space="preserve">flashed a grin up at </w:t>
+      </w:r>
+      <w:proofErr w:type="spellStart"/>
+      <w:r>
+        <w:t>Isobelle</w:t>
+      </w:r>
+      <w:proofErr w:type="spellEnd"/>
+      <w:r>
+        <w:t xml:space="preserve">. </w:t>
+      </w:r>
+      <w:r>
+        <w:t xml:space="preserve">Her toy </w:t>
+      </w:r>
+      <w:proofErr w:type="gramStart"/>
+      <w:r>
+        <w:t>bow</w:t>
+      </w:r>
+      <w:proofErr w:type="gramEnd"/>
+      <w:r>
+        <w:t xml:space="preserve"> tau</w:t>
       </w:r>
       <w:r>
         <w:t>t, she crouched low to the ground and tried to imagine the night sky above her. The grass under her feet. The power in every fiber of her being. The coat</w:t>
@@ -83,7 +117,15 @@
         <w:t xml:space="preserve">rack became a tree, and she peeked out from behind the overalls, </w:t>
       </w:r>
       <w:r>
-        <w:t>her eyes on the dark entrance of the pillow fortress. If she were a real wolf, of course, she would hear the beating of her quarry’s hearts, the sound of them huddled in darkness. Her eyes darted to the other end of the room, searching for her packmate.</w:t>
+        <w:t xml:space="preserve">her eyes on the dark entrance of the pillow fortress. If she were a real wolf, of course, she would hear the beating of her quarry’s hearts, the sound of them huddled in darkness. Her eyes darted to the other end of the room, searching for her </w:t>
+      </w:r>
+      <w:proofErr w:type="spellStart"/>
+      <w:r>
+        <w:t>packmate</w:t>
+      </w:r>
+      <w:proofErr w:type="spellEnd"/>
+      <w:r>
+        <w:t>.</w:t>
       </w:r>
     </w:p>
     <w:p>
@@ -104,7 +146,23 @@
         <w:t xml:space="preserve"> had thrown himself into the ashes, </w:t>
       </w:r>
       <w:r>
-        <w:t>lurched with a hunched-over gait and growled at the warren. She was Moonsong, he was Bloodfang. They were going to have their siblings for a midnight snack.</w:t>
+        <w:t xml:space="preserve">lurched with a hunched-over gait and growled at the warren. She was </w:t>
+      </w:r>
+      <w:proofErr w:type="spellStart"/>
+      <w:r>
+        <w:t>Moonsong</w:t>
+      </w:r>
+      <w:proofErr w:type="spellEnd"/>
+      <w:r>
+        <w:t xml:space="preserve">, he was </w:t>
+      </w:r>
+      <w:proofErr w:type="spellStart"/>
+      <w:r>
+        <w:t>Bloodfang</w:t>
+      </w:r>
+      <w:proofErr w:type="spellEnd"/>
+      <w:r>
+        <w:t>. They were going to have their siblings for a midnight snack.</w:t>
       </w:r>
     </w:p>
     <w:p>
@@ -177,14 +235,17 @@
       <w:r>
         <w:t xml:space="preserve">. That only enraged </w:t>
       </w:r>
+      <w:proofErr w:type="spellStart"/>
       <w:r>
         <w:t>Bloodfang</w:t>
       </w:r>
+      <w:proofErr w:type="spellEnd"/>
       <w:r>
         <w:t>, who grunted, shouted, “Hey!” and charged straight at the pillow fort, snarling in what Vera imagined to only be a half-imagined rage.</w:t>
       </w:r>
     </w:p>
     <w:p>
+      <w:commentRangeStart w:id="0"/>
       <w:r>
         <w:tab/>
         <w:t>Every stratagem went out the window. Vera leapt onto the Ottoman and fired at Jacob; she winced as it hit the family portrait behind him. She ignored the damage, running to avoid another spear. The right wall of the warren collapsed. “You’re dead!” Markus shout</w:t>
@@ -202,8 +263,13 @@
         <w:t>one of th</w:t>
       </w:r>
       <w:r>
-        <w:t>e warren defenders. Six defenders countered with spears, keeping him at arms length</w:t>
-      </w:r>
+        <w:t xml:space="preserve">e warren defenders. Six defenders countered with spears, keeping him at </w:t>
+      </w:r>
+      <w:proofErr w:type="spellStart"/>
+      <w:r>
+        <w:t>arms length</w:t>
+      </w:r>
+      <w:proofErr w:type="spellEnd"/>
       <w:r>
         <w:t>. “You’re dead!”</w:t>
       </w:r>
@@ -211,7 +277,15 @@
     <w:p>
       <w:r>
         <w:tab/>
-        <w:t>Idiot brother. Vera grabbed a spear and threw it at one of her packmate’s assailants. Percy, bless him, twirled dramatically and fell like a sack of meat, making choking sounds.</w:t>
+        <w:t xml:space="preserve">Idiot brother. Vera grabbed a spear and threw it at one of her </w:t>
+      </w:r>
+      <w:proofErr w:type="spellStart"/>
+      <w:r>
+        <w:t>packmate’s</w:t>
+      </w:r>
+      <w:proofErr w:type="spellEnd"/>
+      <w:r>
+        <w:t xml:space="preserve"> assailants. Percy, bless him, twirled dramatically and fell like a sack of meat, making choking sounds.</w:t>
       </w:r>
     </w:p>
     <w:p>
@@ -230,7 +304,31 @@
     <w:p>
       <w:r>
         <w:tab/>
-        <w:t xml:space="preserve">It would be, but her character, Moonsong, would never leave a packmate behind. It was not the wolven </w:t>
+        <w:t xml:space="preserve">It would be, but her character, </w:t>
+      </w:r>
+      <w:proofErr w:type="spellStart"/>
+      <w:r>
+        <w:t>Moonsong</w:t>
+      </w:r>
+      <w:proofErr w:type="spellEnd"/>
+      <w:r>
+        <w:t xml:space="preserve">, would never leave a </w:t>
+      </w:r>
+      <w:proofErr w:type="spellStart"/>
+      <w:r>
+        <w:t>packmate</w:t>
+      </w:r>
+      <w:proofErr w:type="spellEnd"/>
+      <w:r>
+        <w:t xml:space="preserve"> behind. It was not the </w:t>
+      </w:r>
+      <w:proofErr w:type="spellStart"/>
+      <w:r>
+        <w:t>wolven</w:t>
+      </w:r>
+      <w:proofErr w:type="spellEnd"/>
+      <w:r>
+        <w:t xml:space="preserve"> </w:t>
       </w:r>
       <w:r>
         <w:rPr>
@@ -251,10 +349,31 @@
         <w:t>, glorious</w:t>
       </w:r>
       <w:r>
-        <w:t xml:space="preserve"> death. If the boys had been keeping track of their hits – they weren’t – she would have felled three of them. The third hit (Vera reminded herself, ears don’t count) brought Moonsong to her knees. “Nooo!” she growls. “</w:t>
-      </w:r>
-      <w:r>
-        <w:t>Bloodfang! Run! Tell the pack…!”</w:t>
+        <w:t xml:space="preserve"> death. If the boys had been keeping track of their hits – they weren’t – she would have felled three of them. The third hit (Vera reminded herself, ears don’t count) brought </w:t>
+      </w:r>
+      <w:proofErr w:type="spellStart"/>
+      <w:r>
+        <w:t>Moonsong</w:t>
+      </w:r>
+      <w:proofErr w:type="spellEnd"/>
+      <w:r>
+        <w:t xml:space="preserve"> to her knees. “</w:t>
+      </w:r>
+      <w:proofErr w:type="spellStart"/>
+      <w:r>
+        <w:t>Nooo</w:t>
+      </w:r>
+      <w:proofErr w:type="spellEnd"/>
+      <w:r>
+        <w:t>!” she growls. “</w:t>
+      </w:r>
+      <w:proofErr w:type="spellStart"/>
+      <w:r>
+        <w:t>Bloodfang</w:t>
+      </w:r>
+      <w:proofErr w:type="spellEnd"/>
+      <w:r>
+        <w:t>! Run! Tell the pack…!”</w:t>
       </w:r>
     </w:p>
     <w:p>
@@ -288,8 +407,31 @@
       <w:pPr>
         <w:ind w:firstLine="720"/>
       </w:pPr>
-      <w:r>
-        <w:t xml:space="preserve">Moonsong’s soliloquy was never meant to be. She took the last spear with a flourish, rolled over, and died with Bloodfang’s name on her lips. Squinting, she saw Percy open </w:t>
+      <w:proofErr w:type="spellStart"/>
+      <w:r>
+        <w:t>Moonsong’s</w:t>
+      </w:r>
+      <w:proofErr w:type="spellEnd"/>
+      <w:r>
+        <w:t xml:space="preserve"> soliloquy was never meant to be. She took the last spear with a flourish, rolled over, and died with </w:t>
+      </w:r>
+      <w:proofErr w:type="spellStart"/>
+      <w:r>
+        <w:t>Bloodfang’s</w:t>
+      </w:r>
+      <w:proofErr w:type="spellEnd"/>
+      <w:r>
+        <w:t xml:space="preserve"> name on her lips</w:t>
+      </w:r>
+      <w:commentRangeEnd w:id="0"/>
+      <w:r>
+        <w:rPr>
+          <w:rStyle w:val="CommentReference"/>
+        </w:rPr>
+        <w:commentReference w:id="0"/>
+      </w:r>
+      <w:r>
+        <w:t xml:space="preserve">. Squinting, she saw Percy open </w:t>
       </w:r>
       <w:r>
         <w:t>an eye</w:t>
@@ -319,10 +461,30 @@
         <w:tab/>
       </w:r>
       <w:r>
-        <w:t>The hacksaw was perhaps excessive, but after her parents had padlocked the ground-level windows, she’d not been left with many options. They would be cross with her, but the knot in her stomach didn’</w:t>
-      </w:r>
-      <w:r>
-        <w:t>t care anymore. The rabbit tried to ignore the nervous prickling under her fur as she pulled it back and forth</w:t>
+        <w:t>The hacksaw was perhaps excessive, but after her parents had padlocked the ground-level windows, she’d not been left with many optio</w:t>
+      </w:r>
+      <w:r>
+        <w:t>ns. They would be cross</w:t>
+      </w:r>
+      <w:r>
+        <w:t xml:space="preserve">, </w:t>
+      </w:r>
+      <w:commentRangeStart w:id="1"/>
+      <w:r>
+        <w:t>but the knot in her stomach didn’</w:t>
+      </w:r>
+      <w:r>
+        <w:t>t care anymore</w:t>
+      </w:r>
+      <w:commentRangeEnd w:id="1"/>
+      <w:r>
+        <w:rPr>
+          <w:rStyle w:val="CommentReference"/>
+        </w:rPr>
+        <w:commentReference w:id="1"/>
+      </w:r>
+      <w:r>
+        <w:t>. The rabbit tried to ignore the nervous prickling under her fur as she pulled it back and forth</w:t>
       </w:r>
       <w:r>
         <w:t>,</w:t>
@@ -334,13 +496,19 @@
     <w:p>
       <w:r>
         <w:tab/>
+      </w:r>
+      <w:commentRangeStart w:id="2"/>
+      <w:r>
         <w:t>The padlock clattered t</w:t>
       </w:r>
       <w:r>
         <w:t xml:space="preserve">o the ground. Vera </w:t>
       </w:r>
       <w:r>
-        <w:t>stacked the evidence</w:t>
+        <w:t>stash</w:t>
+      </w:r>
+      <w:r>
+        <w:t>ed the evidence</w:t>
       </w:r>
       <w:r>
         <w:t>,</w:t>
@@ -378,6 +546,13 @@
       <w:r>
         <w:t>and makeshift quiver back into place.</w:t>
       </w:r>
+      <w:commentRangeEnd w:id="2"/>
+      <w:r>
+        <w:rPr>
+          <w:rStyle w:val="CommentReference"/>
+        </w:rPr>
+        <w:commentReference w:id="2"/>
+      </w:r>
     </w:p>
     <w:p>
       <w:r>
@@ -406,22 +581,27 @@
         <w:t xml:space="preserve"> </w:t>
       </w:r>
       <w:r>
-        <w:t xml:space="preserve">She </w:t>
-      </w:r>
+        <w:t>She conjured a fire through the witchcraft of flint and steel, then laid down, pulling out a worn leather notebook from her bag. Her bow came off, never more than an arm’s reach away.</w:t>
+      </w:r>
+    </w:p>
+    <w:p>
       <w:r>
         <w:lastRenderedPageBreak/>
-        <w:t>conjured a fire through the witchcraft of flint and steel, then laid down, pulling out a worn leather notebook from her bag. Her bow came off, never more than an arm’s reach away.</w:t>
-      </w:r>
-    </w:p>
-    <w:p>
-      <w:r>
         <w:t xml:space="preserve"> </w:t>
       </w:r>
       <w:r>
         <w:tab/>
       </w:r>
       <w:r>
-        <w:t>The thought that whatever encountered her probably had more to fear from her than her from them brought a grin to her face, and for a moment, she was living her fantasy, she was Moonsong.</w:t>
+        <w:t xml:space="preserve">The thought that whatever encountered her probably had more to fear from her than her from them brought a grin to her face, and for a moment, she was living her fantasy, she was </w:t>
+      </w:r>
+      <w:proofErr w:type="spellStart"/>
+      <w:r>
+        <w:t>Moonsong</w:t>
+      </w:r>
+      <w:proofErr w:type="spellEnd"/>
+      <w:r>
+        <w:t>.</w:t>
       </w:r>
       <w:r>
         <w:t xml:space="preserve"> She flipped through the book – illustrations and pages of notes and unfinished stories – until she got to a half-finished page near the end. She sighed wistfully, uncorking an ink flask and preparing her pen, when something caught her eye.</w:t>
@@ -432,8 +612,8 @@
         <w:tab/>
         <w:t>Golden eyes shone back at her.</w:t>
       </w:r>
-      <w:bookmarkStart w:id="0" w:name="_GoBack"/>
-      <w:bookmarkEnd w:id="0"/>
+      <w:bookmarkStart w:id="3" w:name="_GoBack"/>
+      <w:bookmarkEnd w:id="3"/>
     </w:p>
     <w:sectPr>
       <w:pgSz w:w="12240" w:h="15840"/>
@@ -443,6 +623,83 @@
     </w:sectPr>
   </w:body>
 </w:document>
+</file>
+
+<file path=word/comments.xml><?xml version="1.0" encoding="utf-8"?>
+<w:comments xmlns:wpc="http://schemas.microsoft.com/office/word/2010/wordprocessingCanvas" xmlns:cx="http://schemas.microsoft.com/office/drawing/2014/chartex" xmlns:cx1="http://schemas.microsoft.com/office/drawing/2015/9/8/chartex" xmlns:cx2="http://schemas.microsoft.com/office/drawing/2015/10/21/chartex" xmlns:mc="http://schemas.openxmlformats.org/markup-compatibility/2006" xmlns:o="urn:schemas-microsoft-com:office:office" xmlns:r="http://schemas.openxmlformats.org/officeDocument/2006/relationships" xmlns:m="http://schemas.openxmlformats.org/officeDocument/2006/math" xmlns:v="urn:schemas-microsoft-com:vml" xmlns:wp14="http://schemas.microsoft.com/office/word/2010/wordprocessingDrawing" xmlns:wp="http://schemas.openxmlformats.org/drawingml/2006/wordprocessingDrawing" xmlns:w10="urn:schemas-microsoft-com:office:word" xmlns:w="http://schemas.openxmlformats.org/wordprocessingml/2006/main" xmlns:w14="http://schemas.microsoft.com/office/word/2010/wordml" xmlns:w15="http://schemas.microsoft.com/office/word/2012/wordml" xmlns:w16se="http://schemas.microsoft.com/office/word/2015/wordml/symex" xmlns:wpg="http://schemas.microsoft.com/office/word/2010/wordprocessingGroup" xmlns:wpi="http://schemas.microsoft.com/office/word/2010/wordprocessingInk" xmlns:wne="http://schemas.microsoft.com/office/word/2006/wordml" xmlns:wps="http://schemas.microsoft.com/office/word/2010/wordprocessingShape" mc:Ignorable="w14 w15 w16se wp14">
+  <w:comment w:id="0" w:author="Jessica Young" w:date="2016-09-23T02:30:00Z" w:initials="JY">
+    <w:p>
+      <w:pPr>
+        <w:pStyle w:val="CommentText"/>
+      </w:pPr>
+      <w:r>
+        <w:rPr>
+          <w:rStyle w:val="CommentReference"/>
+        </w:rPr>
+        <w:annotationRef/>
+      </w:r>
+      <w:r>
+        <w:t>Does this go on too long</w:t>
+      </w:r>
+      <w:proofErr w:type="gramStart"/>
+      <w:r>
+        <w:t xml:space="preserve">? </w:t>
+      </w:r>
+      <w:proofErr w:type="gramEnd"/>
+      <w:r>
+        <w:sym w:font="Wingdings" w:char="F04C"/>
+      </w:r>
+    </w:p>
+  </w:comment>
+  <w:comment w:id="1" w:author="Jessica Young" w:date="2016-09-23T02:30:00Z" w:initials="JY">
+    <w:p>
+      <w:pPr>
+        <w:pStyle w:val="CommentText"/>
+      </w:pPr>
+      <w:r>
+        <w:rPr>
+          <w:rStyle w:val="CommentReference"/>
+        </w:rPr>
+        <w:annotationRef/>
+      </w:r>
+      <w:r>
+        <w:t>The knot in her stomach didn’t care?? Isn’t her anxiety at the act the source of the knot?</w:t>
+      </w:r>
+    </w:p>
+  </w:comment>
+  <w:comment w:id="2" w:author="Jessica Young" w:date="2016-09-23T02:31:00Z" w:initials="JY">
+    <w:p>
+      <w:pPr>
+        <w:pStyle w:val="CommentText"/>
+      </w:pPr>
+      <w:r>
+        <w:rPr>
+          <w:rStyle w:val="CommentReference"/>
+        </w:rPr>
+        <w:annotationRef/>
+      </w:r>
+      <w:r>
+        <w:t>Pace here – frantic? Slow?</w:t>
+      </w:r>
+    </w:p>
+  </w:comment>
+</w:comments>
+</file>
+
+<file path=word/commentsExtended.xml><?xml version="1.0" encoding="utf-8"?>
+<w15:commentsEx xmlns:wpc="http://schemas.microsoft.com/office/word/2010/wordprocessingCanvas" xmlns:cx="http://schemas.microsoft.com/office/drawing/2014/chartex" xmlns:cx1="http://schemas.microsoft.com/office/drawing/2015/9/8/chartex" xmlns:cx2="http://schemas.microsoft.com/office/drawing/2015/10/21/chartex" xmlns:mc="http://schemas.openxmlformats.org/markup-compatibility/2006" xmlns:o="urn:schemas-microsoft-com:office:office" xmlns:r="http://schemas.openxmlformats.org/officeDocument/2006/relationships" xmlns:m="http://schemas.openxmlformats.org/officeDocument/2006/math" xmlns:v="urn:schemas-microsoft-com:vml" xmlns:wp14="http://schemas.microsoft.com/office/word/2010/wordprocessingDrawing" xmlns:wp="http://schemas.openxmlformats.org/drawingml/2006/wordprocessingDrawing" xmlns:w10="urn:schemas-microsoft-com:office:word" xmlns:w="http://schemas.openxmlformats.org/wordprocessingml/2006/main" xmlns:w14="http://schemas.microsoft.com/office/word/2010/wordml" xmlns:w15="http://schemas.microsoft.com/office/word/2012/wordml" xmlns:w16se="http://schemas.microsoft.com/office/word/2015/wordml/symex" xmlns:wpg="http://schemas.microsoft.com/office/word/2010/wordprocessingGroup" xmlns:wpi="http://schemas.microsoft.com/office/word/2010/wordprocessingInk" xmlns:wne="http://schemas.microsoft.com/office/word/2006/wordml" xmlns:wps="http://schemas.microsoft.com/office/word/2010/wordprocessingShape" mc:Ignorable="w14 w15 w16se wp14">
+  <w15:commentEx w15:paraId="2581185F" w15:done="0"/>
+  <w15:commentEx w15:paraId="6490A8E2" w15:done="0"/>
+  <w15:commentEx w15:paraId="1CABE508" w15:done="0"/>
+</w15:commentsEx>
+</file>
+
+<file path=word/people.xml><?xml version="1.0" encoding="utf-8"?>
+<w15:people xmlns:wpc="http://schemas.microsoft.com/office/word/2010/wordprocessingCanvas" xmlns:cx="http://schemas.microsoft.com/office/drawing/2014/chartex" xmlns:cx1="http://schemas.microsoft.com/office/drawing/2015/9/8/chartex" xmlns:cx2="http://schemas.microsoft.com/office/drawing/2015/10/21/chartex" xmlns:mc="http://schemas.openxmlformats.org/markup-compatibility/2006" xmlns:o="urn:schemas-microsoft-com:office:office" xmlns:r="http://schemas.openxmlformats.org/officeDocument/2006/relationships" xmlns:m="http://schemas.openxmlformats.org/officeDocument/2006/math" xmlns:v="urn:schemas-microsoft-com:vml" xmlns:wp14="http://schemas.microsoft.com/office/word/2010/wordprocessingDrawing" xmlns:wp="http://schemas.openxmlformats.org/drawingml/2006/wordprocessingDrawing" xmlns:w10="urn:schemas-microsoft-com:office:word" xmlns:w="http://schemas.openxmlformats.org/wordprocessingml/2006/main" xmlns:w14="http://schemas.microsoft.com/office/word/2010/wordml" xmlns:w15="http://schemas.microsoft.com/office/word/2012/wordml" xmlns:w16se="http://schemas.microsoft.com/office/word/2015/wordml/symex" xmlns:wpg="http://schemas.microsoft.com/office/word/2010/wordprocessingGroup" xmlns:wpi="http://schemas.microsoft.com/office/word/2010/wordprocessingInk" xmlns:wne="http://schemas.microsoft.com/office/word/2006/wordml" xmlns:wps="http://schemas.microsoft.com/office/word/2010/wordprocessingShape" mc:Ignorable="w14 w15 w16se wp14">
+  <w15:person w15:author="Jessica Young">
+    <w15:presenceInfo w15:providerId="Windows Live" w15:userId="ca633b1fb6c3810e"/>
+  </w15:person>
+</w15:people>
 </file>
 
 <file path=word/styles.xml><?xml version="1.0" encoding="utf-8"?>
@@ -868,6 +1125,104 @@
     <w:semiHidden/>
     <w:unhideWhenUsed/>
   </w:style>
+  <w:style w:type="character" w:styleId="CommentReference">
+    <w:name w:val="annotation reference"/>
+    <w:basedOn w:val="DefaultParagraphFont"/>
+    <w:uiPriority w:val="99"/>
+    <w:semiHidden/>
+    <w:unhideWhenUsed/>
+    <w:rsid w:val="005F61D8"/>
+    <w:rPr>
+      <w:sz w:val="16"/>
+      <w:szCs w:val="16"/>
+    </w:rPr>
+  </w:style>
+  <w:style w:type="paragraph" w:styleId="CommentText">
+    <w:name w:val="annotation text"/>
+    <w:basedOn w:val="Normal"/>
+    <w:link w:val="CommentTextChar"/>
+    <w:uiPriority w:val="99"/>
+    <w:semiHidden/>
+    <w:unhideWhenUsed/>
+    <w:rsid w:val="005F61D8"/>
+    <w:pPr>
+      <w:spacing w:line="240" w:lineRule="auto"/>
+    </w:pPr>
+    <w:rPr>
+      <w:sz w:val="20"/>
+      <w:szCs w:val="20"/>
+    </w:rPr>
+  </w:style>
+  <w:style w:type="character" w:customStyle="1" w:styleId="CommentTextChar">
+    <w:name w:val="Comment Text Char"/>
+    <w:basedOn w:val="DefaultParagraphFont"/>
+    <w:link w:val="CommentText"/>
+    <w:uiPriority w:val="99"/>
+    <w:semiHidden/>
+    <w:rsid w:val="005F61D8"/>
+    <w:rPr>
+      <w:sz w:val="20"/>
+      <w:szCs w:val="20"/>
+    </w:rPr>
+  </w:style>
+  <w:style w:type="paragraph" w:styleId="CommentSubject">
+    <w:name w:val="annotation subject"/>
+    <w:basedOn w:val="CommentText"/>
+    <w:next w:val="CommentText"/>
+    <w:link w:val="CommentSubjectChar"/>
+    <w:uiPriority w:val="99"/>
+    <w:semiHidden/>
+    <w:unhideWhenUsed/>
+    <w:rsid w:val="005F61D8"/>
+    <w:rPr>
+      <w:b/>
+      <w:bCs/>
+    </w:rPr>
+  </w:style>
+  <w:style w:type="character" w:customStyle="1" w:styleId="CommentSubjectChar">
+    <w:name w:val="Comment Subject Char"/>
+    <w:basedOn w:val="CommentTextChar"/>
+    <w:link w:val="CommentSubject"/>
+    <w:uiPriority w:val="99"/>
+    <w:semiHidden/>
+    <w:rsid w:val="005F61D8"/>
+    <w:rPr>
+      <w:b/>
+      <w:bCs/>
+      <w:sz w:val="20"/>
+      <w:szCs w:val="20"/>
+    </w:rPr>
+  </w:style>
+  <w:style w:type="paragraph" w:styleId="BalloonText">
+    <w:name w:val="Balloon Text"/>
+    <w:basedOn w:val="Normal"/>
+    <w:link w:val="BalloonTextChar"/>
+    <w:uiPriority w:val="99"/>
+    <w:semiHidden/>
+    <w:unhideWhenUsed/>
+    <w:rsid w:val="005F61D8"/>
+    <w:pPr>
+      <w:spacing w:after="0" w:line="240" w:lineRule="auto"/>
+    </w:pPr>
+    <w:rPr>
+      <w:rFonts w:ascii="Segoe UI" w:hAnsi="Segoe UI" w:cs="Segoe UI"/>
+      <w:sz w:val="18"/>
+      <w:szCs w:val="18"/>
+    </w:rPr>
+  </w:style>
+  <w:style w:type="character" w:customStyle="1" w:styleId="BalloonTextChar">
+    <w:name w:val="Balloon Text Char"/>
+    <w:basedOn w:val="DefaultParagraphFont"/>
+    <w:link w:val="BalloonText"/>
+    <w:uiPriority w:val="99"/>
+    <w:semiHidden/>
+    <w:rsid w:val="005F61D8"/>
+    <w:rPr>
+      <w:rFonts w:ascii="Segoe UI" w:hAnsi="Segoe UI" w:cs="Segoe UI"/>
+      <w:sz w:val="18"/>
+      <w:szCs w:val="18"/>
+    </w:rPr>
+  </w:style>
 </w:styles>
 </file>
 

</xml_diff>